<commit_message>
Update 01-15-2020 Intro to Power BI Workshop Notes.docx
</commit_message>
<xml_diff>
--- a/01-15-2020 Intro to Power BI Workshop Notes.docx
+++ b/01-15-2020 Intro to Power BI Workshop Notes.docx
@@ -50,10 +50,7 @@
         <w:t>FUTURE WORKSHOPS WILL BE DIFFERENT BASED ON ATTENDEE FEEDBACK</w:t>
       </w:r>
     </w:p>
-    <w:p>
-      <w:bookmarkStart w:id="0" w:name="_GoBack"/>
-      <w:bookmarkEnd w:id="0"/>
-    </w:p>
+    <w:p/>
     <w:p>
       <w:r>
         <w:t>-Setup-</w:t>
@@ -61,7 +58,23 @@
     </w:p>
     <w:p>
       <w:r>
-        <w:t xml:space="preserve">Introduce Etherpad here : </w:t>
+        <w:t xml:space="preserve">Introduce </w:t>
+      </w:r>
+      <w:proofErr w:type="spellStart"/>
+      <w:r>
+        <w:t>Etherpad</w:t>
+      </w:r>
+      <w:proofErr w:type="spellEnd"/>
+      <w:r>
+        <w:t xml:space="preserve"> </w:t>
+      </w:r>
+      <w:proofErr w:type="gramStart"/>
+      <w:r>
+        <w:t>here :</w:t>
+      </w:r>
+      <w:proofErr w:type="gramEnd"/>
+      <w:r>
+        <w:t xml:space="preserve"> </w:t>
       </w:r>
       <w:hyperlink r:id="rId8" w:history="1">
         <w:r>
@@ -74,11 +87,6 @@
     </w:p>
     <w:p>
       <w:r>
-        <w:t>There will be the setup instructions.</w:t>
-      </w:r>
-    </w:p>
-    <w:p>
-      <w:r>
         <w:t>Add “Daniel Brett – Moderate Experience with Power BI” to Intro section</w:t>
       </w:r>
     </w:p>
@@ -96,8 +104,21 @@
       </w:r>
     </w:p>
     <w:p>
-      <w:r>
-        <w:t>PowerBI is a powerful analytics tool that allows you to easily transform your data into useful visualizations.  It allows you to create insights that enable fast and easy data analysis, share data with colle</w:t>
+      <w:proofErr w:type="spellStart"/>
+      <w:r>
+        <w:t>PowerBI</w:t>
+      </w:r>
+      <w:proofErr w:type="spellEnd"/>
+      <w:r>
+        <w:t xml:space="preserve"> is a powerful analytics tool that allows you </w:t>
+      </w:r>
+      <w:proofErr w:type="gramStart"/>
+      <w:r>
+        <w:t>to easily transform</w:t>
+      </w:r>
+      <w:proofErr w:type="gramEnd"/>
+      <w:r>
+        <w:t xml:space="preserve"> your data into useful visualizations.  It allows you to create insights that enable fast and easy data analysis, share data with colle</w:t>
       </w:r>
       <w:r>
         <w:t>agues, and collaborate with others to</w:t>
@@ -184,9 +205,11 @@
       <w:r>
         <w:t xml:space="preserve">Welcome to Power BI!  Now there is a lot going on here so </w:t>
       </w:r>
+      <w:proofErr w:type="gramStart"/>
       <w:r>
         <w:t>let’s</w:t>
       </w:r>
+      <w:proofErr w:type="gramEnd"/>
       <w:r>
         <w:t xml:space="preserve"> start by breaking down the 4 main areas in Power BI Desktop.  </w:t>
       </w:r>
@@ -212,7 +235,23 @@
         </w:numPr>
       </w:pPr>
       <w:r>
-        <w:t>Report view is where you will be doing most of your work in Power BI.  This is the area where you will build out reports made up of one or more visualizations and tiles.</w:t>
+        <w:t xml:space="preserve">Report </w:t>
+      </w:r>
+      <w:proofErr w:type="gramStart"/>
+      <w:r>
+        <w:t>view</w:t>
+      </w:r>
+      <w:proofErr w:type="gramEnd"/>
+      <w:r>
+        <w:t xml:space="preserve"> is </w:t>
+      </w:r>
+      <w:proofErr w:type="gramStart"/>
+      <w:r>
+        <w:t>where</w:t>
+      </w:r>
+      <w:proofErr w:type="gramEnd"/>
+      <w:r>
+        <w:t xml:space="preserve"> you will be doing most of your work in Power BI.  This is the area where you will build out reports made up of one or more visualizations and tiles.</w:t>
       </w:r>
     </w:p>
     <w:p>
@@ -295,7 +334,6 @@
     <w:p/>
     <w:p>
       <w:r>
-        <w:lastRenderedPageBreak/>
         <w:t xml:space="preserve">Now that we know the different </w:t>
       </w:r>
       <w:r>
@@ -304,9 +342,11 @@
       <w:r>
         <w:t xml:space="preserve"> </w:t>
       </w:r>
+      <w:proofErr w:type="gramStart"/>
       <w:r>
         <w:t>let’s</w:t>
       </w:r>
+      <w:proofErr w:type="gramEnd"/>
       <w:r>
         <w:t xml:space="preserve"> start usi</w:t>
       </w:r>
@@ -320,8 +360,13 @@
         <w:t>Power BI</w:t>
       </w:r>
       <w:r>
-        <w:t xml:space="preserve"> is able to get data from pretty much anywhere</w:t>
-      </w:r>
+        <w:t xml:space="preserve"> is able to get data from </w:t>
+      </w:r>
+      <w:proofErr w:type="gramStart"/>
+      <w:r>
+        <w:t>pretty much anywhere</w:t>
+      </w:r>
+      <w:proofErr w:type="gramEnd"/>
       <w:r>
         <w:t>,</w:t>
       </w:r>
@@ -335,7 +380,15 @@
         <w:t xml:space="preserve"> we are just going give it a URL and Power BI will go to that site</w:t>
       </w:r>
       <w:r>
-        <w:t xml:space="preserve"> and retrieve everything it finds.  First I will demonstrate what I mean and then we will all connect to some data that I prepared beforehand for this workshop.</w:t>
+        <w:t xml:space="preserve"> and retrieve everything it finds.  </w:t>
+      </w:r>
+      <w:proofErr w:type="gramStart"/>
+      <w:r>
+        <w:t>First</w:t>
+      </w:r>
+      <w:proofErr w:type="gramEnd"/>
+      <w:r>
+        <w:t xml:space="preserve"> I will demonstrate what I mean and then we will all connect to some data that I prepared beforehand for this workshop.</w:t>
       </w:r>
       <w:r>
         <w:t xml:space="preserve">  </w:t>
@@ -400,13 +453,47 @@
         </w:numPr>
       </w:pPr>
       <w:r>
+        <w:t>Show what was retrieved then close example</w:t>
+      </w:r>
+      <w:bookmarkStart w:id="0" w:name="_GoBack"/>
+      <w:bookmarkEnd w:id="0"/>
+    </w:p>
+    <w:p>
+      <w:pPr>
+        <w:pStyle w:val="ListParagraph"/>
+        <w:numPr>
+          <w:ilvl w:val="0"/>
+          <w:numId w:val="8"/>
+        </w:numPr>
+      </w:pPr>
+      <w:r>
         <w:rPr>
           <w:b/>
           <w:bCs/>
           <w:i/>
           <w:iCs/>
         </w:rPr>
-        <w:t xml:space="preserve">Enter link in etherpad to copy and paste:   </w:t>
+        <w:t xml:space="preserve">Enter link in </w:t>
+      </w:r>
+      <w:proofErr w:type="spellStart"/>
+      <w:r>
+        <w:rPr>
+          <w:b/>
+          <w:bCs/>
+          <w:i/>
+          <w:iCs/>
+        </w:rPr>
+        <w:t>etherpad</w:t>
+      </w:r>
+      <w:proofErr w:type="spellEnd"/>
+      <w:r>
+        <w:rPr>
+          <w:b/>
+          <w:bCs/>
+          <w:i/>
+          <w:iCs/>
+        </w:rPr>
+        <w:t xml:space="preserve"> to copy and paste:   </w:t>
       </w:r>
       <w:hyperlink r:id="rId10" w:history="1">
         <w:r>
@@ -440,11 +527,19 @@
           <w:numId w:val="8"/>
         </w:numPr>
       </w:pPr>
-      <w:r>
-        <w:rPr>
-          <w:rFonts w:ascii="Calibri" w:eastAsia="Calibri" w:hAnsi="Calibri" w:cs="Calibri"/>
-        </w:rPr>
-        <w:t>Lets take a minute to look around the Query Editor</w:t>
+      <w:proofErr w:type="spellStart"/>
+      <w:r>
+        <w:rPr>
+          <w:rFonts w:ascii="Calibri" w:eastAsia="Calibri" w:hAnsi="Calibri" w:cs="Calibri"/>
+        </w:rPr>
+        <w:t>Lets</w:t>
+      </w:r>
+      <w:proofErr w:type="spellEnd"/>
+      <w:r>
+        <w:rPr>
+          <w:rFonts w:ascii="Calibri" w:eastAsia="Calibri" w:hAnsi="Calibri" w:cs="Calibri"/>
+        </w:rPr>
+        <w:t xml:space="preserve"> take a minute to look around the Query Editor</w:t>
       </w:r>
     </w:p>
     <w:p>
@@ -537,26 +632,68 @@
         <w:rPr>
           <w:rFonts w:ascii="Calibri" w:eastAsia="Calibri" w:hAnsi="Calibri" w:cs="Calibri"/>
         </w:rPr>
-        <w:t>Congratulations!  Data has been added!</w:t>
-      </w:r>
-    </w:p>
-    <w:p>
-      <w:pPr>
-        <w:rPr>
-          <w:rFonts w:ascii="Calibri" w:eastAsia="Calibri" w:hAnsi="Calibri" w:cs="Calibri"/>
-        </w:rPr>
-      </w:pPr>
-      <w:r>
-        <w:rPr>
-          <w:rFonts w:ascii="Calibri" w:eastAsia="Calibri" w:hAnsi="Calibri" w:cs="Calibri"/>
-        </w:rPr>
-        <w:t>Now that we have some data lets go to the data view to look at it.  Here you can view all your loaded data sets and explore them a bit</w:t>
-      </w:r>
-      <w:r>
-        <w:rPr>
-          <w:rFonts w:ascii="Calibri" w:eastAsia="Calibri" w:hAnsi="Calibri" w:cs="Calibri"/>
-        </w:rPr>
-        <w:t xml:space="preserve"> to try and glean some insights</w:t>
+        <w:t xml:space="preserve">Congratulations!  Data </w:t>
+      </w:r>
+      <w:proofErr w:type="gramStart"/>
+      <w:r>
+        <w:rPr>
+          <w:rFonts w:ascii="Calibri" w:eastAsia="Calibri" w:hAnsi="Calibri" w:cs="Calibri"/>
+        </w:rPr>
+        <w:t>has been added</w:t>
+      </w:r>
+      <w:proofErr w:type="gramEnd"/>
+      <w:r>
+        <w:rPr>
+          <w:rFonts w:ascii="Calibri" w:eastAsia="Calibri" w:hAnsi="Calibri" w:cs="Calibri"/>
+        </w:rPr>
+        <w:t>!</w:t>
+      </w:r>
+    </w:p>
+    <w:p>
+      <w:pPr>
+        <w:rPr>
+          <w:rFonts w:ascii="Calibri" w:eastAsia="Calibri" w:hAnsi="Calibri" w:cs="Calibri"/>
+        </w:rPr>
+      </w:pPr>
+      <w:r>
+        <w:rPr>
+          <w:rFonts w:ascii="Calibri" w:eastAsia="Calibri" w:hAnsi="Calibri" w:cs="Calibri"/>
+        </w:rPr>
+        <w:t xml:space="preserve">Now that we </w:t>
+      </w:r>
+      <w:proofErr w:type="gramStart"/>
+      <w:r>
+        <w:rPr>
+          <w:rFonts w:ascii="Calibri" w:eastAsia="Calibri" w:hAnsi="Calibri" w:cs="Calibri"/>
+        </w:rPr>
+        <w:t>have</w:t>
+      </w:r>
+      <w:proofErr w:type="gramEnd"/>
+      <w:r>
+        <w:rPr>
+          <w:rFonts w:ascii="Calibri" w:eastAsia="Calibri" w:hAnsi="Calibri" w:cs="Calibri"/>
+        </w:rPr>
+        <w:t xml:space="preserve"> some data lets go to the data view to look at it.  Here you can view all your loaded data sets and explore them a bit</w:t>
+      </w:r>
+      <w:r>
+        <w:rPr>
+          <w:rFonts w:ascii="Calibri" w:eastAsia="Calibri" w:hAnsi="Calibri" w:cs="Calibri"/>
+        </w:rPr>
+        <w:t xml:space="preserve"> to try </w:t>
+      </w:r>
+      <w:proofErr w:type="gramStart"/>
+      <w:r>
+        <w:rPr>
+          <w:rFonts w:ascii="Calibri" w:eastAsia="Calibri" w:hAnsi="Calibri" w:cs="Calibri"/>
+        </w:rPr>
+        <w:t>and</w:t>
+      </w:r>
+      <w:proofErr w:type="gramEnd"/>
+      <w:r>
+        <w:rPr>
+          <w:rFonts w:ascii="Calibri" w:eastAsia="Calibri" w:hAnsi="Calibri" w:cs="Calibri"/>
+        </w:rPr>
+        <w:t xml:space="preserve"> glean some insights</w:t>
       </w:r>
       <w:r>
         <w:rPr>
@@ -662,7 +799,23 @@
         <w:rPr>
           <w:rFonts w:ascii="Calibri" w:eastAsia="Calibri" w:hAnsi="Calibri" w:cs="Calibri"/>
         </w:rPr>
-        <w:t>Ok so we are familiar with our data now.  Lets get to work on our report!</w:t>
+        <w:t xml:space="preserve">Ok so we are familiar with our data now.  </w:t>
+      </w:r>
+      <w:proofErr w:type="spellStart"/>
+      <w:proofErr w:type="gramStart"/>
+      <w:r>
+        <w:rPr>
+          <w:rFonts w:ascii="Calibri" w:eastAsia="Calibri" w:hAnsi="Calibri" w:cs="Calibri"/>
+        </w:rPr>
+        <w:t>Lets</w:t>
+      </w:r>
+      <w:proofErr w:type="spellEnd"/>
+      <w:proofErr w:type="gramEnd"/>
+      <w:r>
+        <w:rPr>
+          <w:rFonts w:ascii="Calibri" w:eastAsia="Calibri" w:hAnsi="Calibri" w:cs="Calibri"/>
+        </w:rPr>
+        <w:t xml:space="preserve"> get to work on our report!</w:t>
       </w:r>
     </w:p>
     <w:p>
@@ -735,7 +888,21 @@
         <w:rPr>
           <w:rFonts w:ascii="Calibri" w:eastAsia="Calibri" w:hAnsi="Calibri" w:cs="Calibri"/>
         </w:rPr>
-        <w:t>Report can be multiple pages long.  Don’t try and force everything onto one page.</w:t>
+        <w:t xml:space="preserve">Report can be multiple pages long.  </w:t>
+      </w:r>
+      <w:proofErr w:type="gramStart"/>
+      <w:r>
+        <w:rPr>
+          <w:rFonts w:ascii="Calibri" w:eastAsia="Calibri" w:hAnsi="Calibri" w:cs="Calibri"/>
+        </w:rPr>
+        <w:t>Don’t</w:t>
+      </w:r>
+      <w:proofErr w:type="gramEnd"/>
+      <w:r>
+        <w:rPr>
+          <w:rFonts w:ascii="Calibri" w:eastAsia="Calibri" w:hAnsi="Calibri" w:cs="Calibri"/>
+        </w:rPr>
+        <w:t xml:space="preserve"> try and force everything onto one page.</w:t>
       </w:r>
     </w:p>
     <w:p>
@@ -798,7 +965,21 @@
         <w:rPr>
           <w:rFonts w:ascii="Calibri" w:eastAsia="Calibri" w:hAnsi="Calibri" w:cs="Calibri"/>
         </w:rPr>
-        <w:t>Where fill in the values needed for the selected type of vizualization.</w:t>
+        <w:t xml:space="preserve">Where fill in the values needed for the selected type of </w:t>
+      </w:r>
+      <w:proofErr w:type="spellStart"/>
+      <w:r>
+        <w:rPr>
+          <w:rFonts w:ascii="Calibri" w:eastAsia="Calibri" w:hAnsi="Calibri" w:cs="Calibri"/>
+        </w:rPr>
+        <w:t>vizualization</w:t>
+      </w:r>
+      <w:proofErr w:type="spellEnd"/>
+      <w:r>
+        <w:rPr>
+          <w:rFonts w:ascii="Calibri" w:eastAsia="Calibri" w:hAnsi="Calibri" w:cs="Calibri"/>
+        </w:rPr>
+        <w:t>.</w:t>
       </w:r>
     </w:p>
     <w:p>
@@ -834,8 +1015,16 @@
         <w:rPr>
           <w:rFonts w:ascii="Calibri" w:eastAsia="Calibri" w:hAnsi="Calibri" w:cs="Calibri"/>
         </w:rPr>
-        <w:t>Where you adjust the appearance of your vizualization</w:t>
-      </w:r>
+        <w:t xml:space="preserve">Where you adjust the appearance of your </w:t>
+      </w:r>
+      <w:proofErr w:type="spellStart"/>
+      <w:r>
+        <w:rPr>
+          <w:rFonts w:ascii="Calibri" w:eastAsia="Calibri" w:hAnsi="Calibri" w:cs="Calibri"/>
+        </w:rPr>
+        <w:t>vizualization</w:t>
+      </w:r>
+      <w:proofErr w:type="spellEnd"/>
     </w:p>
     <w:p>
       <w:pPr>
@@ -849,6 +1038,7 @@
         <w:rPr>
           <w:rFonts w:ascii="Calibri" w:eastAsia="Calibri" w:hAnsi="Calibri" w:cs="Calibri"/>
         </w:rPr>
+        <w:lastRenderedPageBreak/>
         <w:t>Filters Menu</w:t>
       </w:r>
     </w:p>
@@ -864,7 +1054,21 @@
         <w:rPr>
           <w:rFonts w:ascii="Calibri" w:eastAsia="Calibri" w:hAnsi="Calibri" w:cs="Calibri"/>
         </w:rPr>
-        <w:t>Filters are used to focus all of the visualizations in a report.  More on this later</w:t>
+        <w:t xml:space="preserve">Filters </w:t>
+      </w:r>
+      <w:proofErr w:type="gramStart"/>
+      <w:r>
+        <w:rPr>
+          <w:rFonts w:ascii="Calibri" w:eastAsia="Calibri" w:hAnsi="Calibri" w:cs="Calibri"/>
+        </w:rPr>
+        <w:t>are used</w:t>
+      </w:r>
+      <w:proofErr w:type="gramEnd"/>
+      <w:r>
+        <w:rPr>
+          <w:rFonts w:ascii="Calibri" w:eastAsia="Calibri" w:hAnsi="Calibri" w:cs="Calibri"/>
+        </w:rPr>
+        <w:t xml:space="preserve"> to focus all of the visualizations in a report.  More on this later</w:t>
       </w:r>
     </w:p>
     <w:p/>
@@ -877,12 +1081,14 @@
           <w:numId w:val="6"/>
         </w:numPr>
       </w:pPr>
+      <w:proofErr w:type="spellStart"/>
       <w:r>
         <w:rPr>
           <w:rFonts w:ascii="Calibri" w:eastAsia="Calibri" w:hAnsi="Calibri" w:cs="Calibri"/>
         </w:rPr>
         <w:t>Drillthrough</w:t>
       </w:r>
+      <w:proofErr w:type="spellEnd"/>
     </w:p>
     <w:p>
       <w:pPr>
@@ -892,11 +1098,19 @@
           <w:numId w:val="6"/>
         </w:numPr>
       </w:pPr>
-      <w:r>
-        <w:rPr>
-          <w:rFonts w:ascii="Calibri" w:eastAsia="Calibri" w:hAnsi="Calibri" w:cs="Calibri"/>
-        </w:rPr>
-        <w:t xml:space="preserve">This is another kind of filter tool that is a bit more advanced and is most useful on complex datasets.  We </w:t>
+      <w:proofErr w:type="gramStart"/>
+      <w:r>
+        <w:rPr>
+          <w:rFonts w:ascii="Calibri" w:eastAsia="Calibri" w:hAnsi="Calibri" w:cs="Calibri"/>
+        </w:rPr>
+        <w:t>This is another kind of filter tool that is a bit more advanced and is most useful on complex datasets.</w:t>
+      </w:r>
+      <w:proofErr w:type="gramEnd"/>
+      <w:r>
+        <w:rPr>
+          <w:rFonts w:ascii="Calibri" w:eastAsia="Calibri" w:hAnsi="Calibri" w:cs="Calibri"/>
+        </w:rPr>
+        <w:t xml:space="preserve">  We </w:t>
       </w:r>
       <w:r>
         <w:rPr>
@@ -958,8 +1172,16 @@
         <w:rPr>
           <w:rFonts w:ascii="Calibri" w:eastAsia="Calibri" w:hAnsi="Calibri" w:cs="Calibri"/>
         </w:rPr>
-        <w:t>QUESTIONS??</w:t>
-      </w:r>
+        <w:t>QUESTIONS</w:t>
+      </w:r>
+      <w:proofErr w:type="gramStart"/>
+      <w:r>
+        <w:rPr>
+          <w:rFonts w:ascii="Calibri" w:eastAsia="Calibri" w:hAnsi="Calibri" w:cs="Calibri"/>
+        </w:rPr>
+        <w:t>??</w:t>
+      </w:r>
+      <w:proofErr w:type="gramEnd"/>
     </w:p>
     <w:p>
       <w:pPr>
@@ -987,12 +1209,14 @@
           <w:rFonts w:ascii="Calibri" w:eastAsia="Calibri" w:hAnsi="Calibri" w:cs="Calibri"/>
         </w:rPr>
       </w:pPr>
+      <w:proofErr w:type="gramStart"/>
       <w:r>
         <w:rPr>
           <w:rFonts w:ascii="Calibri" w:eastAsia="Calibri" w:hAnsi="Calibri" w:cs="Calibri"/>
         </w:rPr>
         <w:t>Let’s</w:t>
       </w:r>
+      <w:proofErr w:type="gramEnd"/>
       <w:r>
         <w:rPr>
           <w:rFonts w:ascii="Calibri" w:eastAsia="Calibri" w:hAnsi="Calibri" w:cs="Calibri"/>
@@ -1044,11 +1268,19 @@
           <w:numId w:val="5"/>
         </w:numPr>
       </w:pPr>
-      <w:r>
-        <w:rPr>
-          <w:rFonts w:ascii="Calibri" w:eastAsia="Calibri" w:hAnsi="Calibri" w:cs="Calibri"/>
-        </w:rPr>
-        <w:t>Lets divide this up a bit by selecting country</w:t>
+      <w:proofErr w:type="spellStart"/>
+      <w:r>
+        <w:rPr>
+          <w:rFonts w:ascii="Calibri" w:eastAsia="Calibri" w:hAnsi="Calibri" w:cs="Calibri"/>
+        </w:rPr>
+        <w:t>Lets</w:t>
+      </w:r>
+      <w:proofErr w:type="spellEnd"/>
+      <w:r>
+        <w:rPr>
+          <w:rFonts w:ascii="Calibri" w:eastAsia="Calibri" w:hAnsi="Calibri" w:cs="Calibri"/>
+        </w:rPr>
+        <w:t xml:space="preserve"> divide this up a bit by selecting country</w:t>
       </w:r>
     </w:p>
     <w:p>
@@ -1074,11 +1306,19 @@
           <w:numId w:val="5"/>
         </w:numPr>
       </w:pPr>
-      <w:r>
-        <w:rPr>
-          <w:rFonts w:ascii="Calibri" w:eastAsia="Calibri" w:hAnsi="Calibri" w:cs="Calibri"/>
-        </w:rPr>
-        <w:t>Lets make it look a bit better using the format menu</w:t>
+      <w:proofErr w:type="spellStart"/>
+      <w:r>
+        <w:rPr>
+          <w:rFonts w:ascii="Calibri" w:eastAsia="Calibri" w:hAnsi="Calibri" w:cs="Calibri"/>
+        </w:rPr>
+        <w:t>Lets</w:t>
+      </w:r>
+      <w:proofErr w:type="spellEnd"/>
+      <w:r>
+        <w:rPr>
+          <w:rFonts w:ascii="Calibri" w:eastAsia="Calibri" w:hAnsi="Calibri" w:cs="Calibri"/>
+        </w:rPr>
+        <w:t xml:space="preserve"> make it look a bit better using the format menu</w:t>
       </w:r>
     </w:p>
     <w:p>
@@ -1155,7 +1395,25 @@
     </w:p>
     <w:p>
       <w:r>
-        <w:t>Looking pretty good!  Lets try another one.</w:t>
+        <w:t xml:space="preserve">Looking </w:t>
+      </w:r>
+      <w:proofErr w:type="gramStart"/>
+      <w:r>
+        <w:t>pretty good</w:t>
+      </w:r>
+      <w:proofErr w:type="gramEnd"/>
+      <w:r>
+        <w:t xml:space="preserve">!  </w:t>
+      </w:r>
+      <w:proofErr w:type="spellStart"/>
+      <w:proofErr w:type="gramStart"/>
+      <w:r>
+        <w:t>Lets</w:t>
+      </w:r>
+      <w:proofErr w:type="spellEnd"/>
+      <w:proofErr w:type="gramEnd"/>
+      <w:r>
+        <w:t xml:space="preserve"> try another one.</w:t>
       </w:r>
     </w:p>
     <w:p>
@@ -1233,7 +1491,21 @@
         <w:rPr>
           <w:rFonts w:ascii="Calibri" w:eastAsia="Calibri" w:hAnsi="Calibri" w:cs="Calibri"/>
         </w:rPr>
-        <w:t>Now I want you guys to adjust the formatting to make it look like your other visualization.  It is important to keep your formatting consistent so that your report looks tidy.</w:t>
+        <w:t xml:space="preserve">Now I want you </w:t>
+      </w:r>
+      <w:proofErr w:type="gramStart"/>
+      <w:r>
+        <w:rPr>
+          <w:rFonts w:ascii="Calibri" w:eastAsia="Calibri" w:hAnsi="Calibri" w:cs="Calibri"/>
+        </w:rPr>
+        <w:t>guys</w:t>
+      </w:r>
+      <w:proofErr w:type="gramEnd"/>
+      <w:r>
+        <w:rPr>
+          <w:rFonts w:ascii="Calibri" w:eastAsia="Calibri" w:hAnsi="Calibri" w:cs="Calibri"/>
+        </w:rPr>
+        <w:t xml:space="preserve"> to adjust the formatting to make it look like your other visualization.  It is important to keep your formatting consistent so that your report looks tidy.</w:t>
       </w:r>
     </w:p>
     <w:p>
@@ -1253,7 +1525,15 @@
     </w:p>
     <w:p>
       <w:r>
-        <w:t xml:space="preserve">So far we have made our visualizations just by selecting </w:t>
+        <w:t xml:space="preserve">So </w:t>
+      </w:r>
+      <w:proofErr w:type="gramStart"/>
+      <w:r>
+        <w:t>far</w:t>
+      </w:r>
+      <w:proofErr w:type="gramEnd"/>
+      <w:r>
+        <w:t xml:space="preserve"> we have made our visualizations just by selecting </w:t>
       </w:r>
       <w:r>
         <w:t xml:space="preserve">a style and then picking what fields we want to add and letting Power BI do the rest.  </w:t>
@@ -1261,7 +1541,15 @@
     </w:p>
     <w:p>
       <w:r>
-        <w:t>For our next visualization we are going to get a bit more involved in the process.</w:t>
+        <w:t xml:space="preserve">For our next </w:t>
+      </w:r>
+      <w:proofErr w:type="gramStart"/>
+      <w:r>
+        <w:t>visualization</w:t>
+      </w:r>
+      <w:proofErr w:type="gramEnd"/>
+      <w:r>
+        <w:t xml:space="preserve"> we are going to get a bit more involved in the process.</w:t>
       </w:r>
     </w:p>
     <w:p>
@@ -1273,6 +1561,7 @@
         </w:numPr>
       </w:pPr>
       <w:r>
+        <w:lastRenderedPageBreak/>
         <w:t>Pie</w:t>
       </w:r>
       <w:r>
@@ -1303,15 +1592,62 @@
         <w:t>What if we want a chart</w:t>
       </w:r>
       <w:r>
-        <w:t xml:space="preserve"> showing how many of each product was sold</w:t>
-      </w:r>
-      <w:r>
-        <w:t>?  We would want it to be separated by product but how are we going to get our values?  Drag product to values and see it become “count of product”.  The AI figured out what we wanted and helpfully counted how many sales were made for each product!</w:t>
-      </w:r>
-    </w:p>
-    <w:p>
-      <w:r>
-        <w:t>Now we have a pie but it is hard to tell what’s going on.  It is very important that you think critically about what type of visualization you are using.  In this case a pie chart does not work too well.  Lets try changing the type to something else.  Get suggestions (show Cluster bar</w:t>
+        <w:t xml:space="preserve"> showing how many of each product </w:t>
+      </w:r>
+      <w:proofErr w:type="gramStart"/>
+      <w:r>
+        <w:t>was sold</w:t>
+      </w:r>
+      <w:proofErr w:type="gramEnd"/>
+      <w:r>
+        <w:t xml:space="preserve">?  We would want it to </w:t>
+      </w:r>
+      <w:proofErr w:type="gramStart"/>
+      <w:r>
+        <w:t>be separated</w:t>
+      </w:r>
+      <w:proofErr w:type="gramEnd"/>
+      <w:r>
+        <w:t xml:space="preserve"> by product but how are we going to get our values?  Drag product to values and see it become “count of product”.  The AI figured out what we wanted and helpfully counted how many sales </w:t>
+      </w:r>
+      <w:proofErr w:type="gramStart"/>
+      <w:r>
+        <w:t>were made</w:t>
+      </w:r>
+      <w:proofErr w:type="gramEnd"/>
+      <w:r>
+        <w:t xml:space="preserve"> for each product!</w:t>
+      </w:r>
+    </w:p>
+    <w:p>
+      <w:r>
+        <w:t xml:space="preserve">Now we have a pie but it is hard to tell </w:t>
+      </w:r>
+      <w:proofErr w:type="gramStart"/>
+      <w:r>
+        <w:t>what’s</w:t>
+      </w:r>
+      <w:proofErr w:type="gramEnd"/>
+      <w:r>
+        <w:t xml:space="preserve"> going on.  It is very important that you think critically about what type of visualization you are using.  In this </w:t>
+      </w:r>
+      <w:proofErr w:type="gramStart"/>
+      <w:r>
+        <w:t>case</w:t>
+      </w:r>
+      <w:proofErr w:type="gramEnd"/>
+      <w:r>
+        <w:t xml:space="preserve"> a pie chart does not work too well.  </w:t>
+      </w:r>
+      <w:proofErr w:type="spellStart"/>
+      <w:proofErr w:type="gramStart"/>
+      <w:r>
+        <w:t>Lets</w:t>
+      </w:r>
+      <w:proofErr w:type="spellEnd"/>
+      <w:proofErr w:type="gramEnd"/>
+      <w:r>
+        <w:t xml:space="preserve"> try changing the type to something else.  Get suggestions (show Cluster bar</w:t>
       </w:r>
       <w:r>
         <w:t>, Line, and Funnel</w:t>
@@ -1335,20 +1671,94 @@
         <w:rPr>
           <w:rFonts w:ascii="Calibri" w:eastAsia="Calibri" w:hAnsi="Calibri" w:cs="Calibri"/>
         </w:rPr>
-        <w:t>Next, let’s add time to the equation!  We want to see how our sales looked throughout the year.  lets do sale total and order date.  Not very compelling right?  lets open up order date and take a closer look.</w:t>
-      </w:r>
-    </w:p>
-    <w:p>
-      <w:pPr>
-        <w:rPr>
-          <w:rFonts w:ascii="Calibri" w:eastAsia="Calibri" w:hAnsi="Calibri" w:cs="Calibri"/>
-        </w:rPr>
-      </w:pPr>
-      <w:r>
-        <w:rPr>
-          <w:rFonts w:ascii="Calibri" w:eastAsia="Calibri" w:hAnsi="Calibri" w:cs="Calibri"/>
-        </w:rPr>
-        <w:t>Because Power BI was told that these values are dates (in the power query earlier) it has broken the values down for us to make them more useful</w:t>
+        <w:t xml:space="preserve">Next, </w:t>
+      </w:r>
+      <w:proofErr w:type="gramStart"/>
+      <w:r>
+        <w:rPr>
+          <w:rFonts w:ascii="Calibri" w:eastAsia="Calibri" w:hAnsi="Calibri" w:cs="Calibri"/>
+        </w:rPr>
+        <w:t>let’s</w:t>
+      </w:r>
+      <w:proofErr w:type="gramEnd"/>
+      <w:r>
+        <w:rPr>
+          <w:rFonts w:ascii="Calibri" w:eastAsia="Calibri" w:hAnsi="Calibri" w:cs="Calibri"/>
+        </w:rPr>
+        <w:t xml:space="preserve"> add time to the equation!  We want to see how our sales looked throughout the year.  </w:t>
+      </w:r>
+      <w:proofErr w:type="spellStart"/>
+      <w:proofErr w:type="gramStart"/>
+      <w:r>
+        <w:rPr>
+          <w:rFonts w:ascii="Calibri" w:eastAsia="Calibri" w:hAnsi="Calibri" w:cs="Calibri"/>
+        </w:rPr>
+        <w:t>lets</w:t>
+      </w:r>
+      <w:proofErr w:type="spellEnd"/>
+      <w:proofErr w:type="gramEnd"/>
+      <w:r>
+        <w:rPr>
+          <w:rFonts w:ascii="Calibri" w:eastAsia="Calibri" w:hAnsi="Calibri" w:cs="Calibri"/>
+        </w:rPr>
+        <w:t xml:space="preserve"> do sale total and order date.  </w:t>
+      </w:r>
+      <w:proofErr w:type="gramStart"/>
+      <w:r>
+        <w:rPr>
+          <w:rFonts w:ascii="Calibri" w:eastAsia="Calibri" w:hAnsi="Calibri" w:cs="Calibri"/>
+        </w:rPr>
+        <w:t>Not very compelling right?</w:t>
+      </w:r>
+      <w:proofErr w:type="gramEnd"/>
+      <w:r>
+        <w:rPr>
+          <w:rFonts w:ascii="Calibri" w:eastAsia="Calibri" w:hAnsi="Calibri" w:cs="Calibri"/>
+        </w:rPr>
+        <w:t xml:space="preserve">  </w:t>
+      </w:r>
+      <w:proofErr w:type="spellStart"/>
+      <w:proofErr w:type="gramStart"/>
+      <w:r>
+        <w:rPr>
+          <w:rFonts w:ascii="Calibri" w:eastAsia="Calibri" w:hAnsi="Calibri" w:cs="Calibri"/>
+        </w:rPr>
+        <w:t>lets</w:t>
+      </w:r>
+      <w:proofErr w:type="spellEnd"/>
+      <w:proofErr w:type="gramEnd"/>
+      <w:r>
+        <w:rPr>
+          <w:rFonts w:ascii="Calibri" w:eastAsia="Calibri" w:hAnsi="Calibri" w:cs="Calibri"/>
+        </w:rPr>
+        <w:t xml:space="preserve"> open up order date and take a closer look.</w:t>
+      </w:r>
+    </w:p>
+    <w:p>
+      <w:pPr>
+        <w:rPr>
+          <w:rFonts w:ascii="Calibri" w:eastAsia="Calibri" w:hAnsi="Calibri" w:cs="Calibri"/>
+        </w:rPr>
+      </w:pPr>
+      <w:r>
+        <w:rPr>
+          <w:rFonts w:ascii="Calibri" w:eastAsia="Calibri" w:hAnsi="Calibri" w:cs="Calibri"/>
+        </w:rPr>
+        <w:t xml:space="preserve">Because Power BI was told that these values are dates (in the power query </w:t>
+      </w:r>
+      <w:proofErr w:type="gramStart"/>
+      <w:r>
+        <w:rPr>
+          <w:rFonts w:ascii="Calibri" w:eastAsia="Calibri" w:hAnsi="Calibri" w:cs="Calibri"/>
+        </w:rPr>
+        <w:t>earlier)</w:t>
+      </w:r>
+      <w:proofErr w:type="gramEnd"/>
+      <w:r>
+        <w:rPr>
+          <w:rFonts w:ascii="Calibri" w:eastAsia="Calibri" w:hAnsi="Calibri" w:cs="Calibri"/>
+        </w:rPr>
+        <w:t xml:space="preserve"> it has broken the values down for us to make them more useful</w:t>
       </w:r>
       <w:r>
         <w:rPr>
@@ -1418,7 +1828,21 @@
         <w:rPr>
           <w:rFonts w:ascii="Calibri" w:eastAsia="Calibri" w:hAnsi="Calibri" w:cs="Calibri"/>
         </w:rPr>
-        <w:t>Talk about if this report was sent out to all of Mary’s employees.  Each department would only care about certain things.  Show off using the filters menu to filter by product.</w:t>
+        <w:t xml:space="preserve">Talk about if this report </w:t>
+      </w:r>
+      <w:proofErr w:type="gramStart"/>
+      <w:r>
+        <w:rPr>
+          <w:rFonts w:ascii="Calibri" w:eastAsia="Calibri" w:hAnsi="Calibri" w:cs="Calibri"/>
+        </w:rPr>
+        <w:t>was sent out</w:t>
+      </w:r>
+      <w:proofErr w:type="gramEnd"/>
+      <w:r>
+        <w:rPr>
+          <w:rFonts w:ascii="Calibri" w:eastAsia="Calibri" w:hAnsi="Calibri" w:cs="Calibri"/>
+        </w:rPr>
+        <w:t xml:space="preserve"> to all of Mary’s employees.  Each department would only care about certain things.  Show off using the filters menu to filter by product.</w:t>
       </w:r>
     </w:p>
     <w:p>
@@ -1444,7 +1868,14 @@
         <w:rPr>
           <w:rFonts w:ascii="Calibri" w:eastAsia="Calibri" w:hAnsi="Calibri" w:cs="Calibri"/>
         </w:rPr>
-        <w:t>e can get more complex visualization</w:t>
+        <w:t xml:space="preserve">e can get </w:t>
+      </w:r>
+      <w:proofErr w:type="gramStart"/>
+      <w:r>
+        <w:rPr>
+          <w:rFonts w:ascii="Calibri" w:eastAsia="Calibri" w:hAnsi="Calibri" w:cs="Calibri"/>
+        </w:rPr>
+        <w:t>more complex visualization</w:t>
       </w:r>
       <w:r>
         <w:rPr>
@@ -1452,6 +1883,7 @@
         </w:rPr>
         <w:t>s</w:t>
       </w:r>
+      <w:proofErr w:type="gramEnd"/>
       <w:r>
         <w:rPr>
           <w:rFonts w:ascii="Calibri" w:eastAsia="Calibri" w:hAnsi="Calibri" w:cs="Calibri"/>
@@ -1511,6 +1943,8 @@
         </w:rPr>
         <w:t xml:space="preserve">, </w:t>
       </w:r>
+      <w:proofErr w:type="spellStart"/>
+      <w:proofErr w:type="gramStart"/>
       <w:r>
         <w:rPr>
           <w:rFonts w:ascii="Calibri" w:eastAsia="Calibri" w:hAnsi="Calibri" w:cs="Calibri"/>
@@ -1519,6 +1953,8 @@
         </w:rPr>
         <w:t>lets</w:t>
       </w:r>
+      <w:proofErr w:type="spellEnd"/>
+      <w:proofErr w:type="gramEnd"/>
       <w:r>
         <w:rPr>
           <w:rFonts w:ascii="Calibri" w:eastAsia="Calibri" w:hAnsi="Calibri" w:cs="Calibri"/>
@@ -1543,20 +1979,52 @@
           <w:i/>
           <w:iCs/>
         </w:rPr>
-        <w:t>HINT – It will be called Sale Total by Quarter and Product</w:t>
-      </w:r>
-    </w:p>
-    <w:p>
-      <w:pPr>
-        <w:rPr>
-          <w:rFonts w:ascii="Calibri" w:eastAsia="Calibri" w:hAnsi="Calibri" w:cs="Calibri"/>
-        </w:rPr>
-      </w:pPr>
-      <w:r>
-        <w:rPr>
-          <w:rFonts w:ascii="Calibri" w:eastAsia="Calibri" w:hAnsi="Calibri" w:cs="Calibri"/>
-        </w:rPr>
-        <w:t>Lets solve this together!</w:t>
+        <w:t xml:space="preserve">HINT – It </w:t>
+      </w:r>
+      <w:proofErr w:type="gramStart"/>
+      <w:r>
+        <w:rPr>
+          <w:rFonts w:ascii="Calibri" w:eastAsia="Calibri" w:hAnsi="Calibri" w:cs="Calibri"/>
+          <w:b/>
+          <w:bCs/>
+          <w:i/>
+          <w:iCs/>
+        </w:rPr>
+        <w:t>will be called</w:t>
+      </w:r>
+      <w:proofErr w:type="gramEnd"/>
+      <w:r>
+        <w:rPr>
+          <w:rFonts w:ascii="Calibri" w:eastAsia="Calibri" w:hAnsi="Calibri" w:cs="Calibri"/>
+          <w:b/>
+          <w:bCs/>
+          <w:i/>
+          <w:iCs/>
+        </w:rPr>
+        <w:t xml:space="preserve"> Sale Total by Quarter and Product</w:t>
+      </w:r>
+    </w:p>
+    <w:p>
+      <w:pPr>
+        <w:rPr>
+          <w:rFonts w:ascii="Calibri" w:eastAsia="Calibri" w:hAnsi="Calibri" w:cs="Calibri"/>
+        </w:rPr>
+      </w:pPr>
+      <w:proofErr w:type="spellStart"/>
+      <w:proofErr w:type="gramStart"/>
+      <w:r>
+        <w:rPr>
+          <w:rFonts w:ascii="Calibri" w:eastAsia="Calibri" w:hAnsi="Calibri" w:cs="Calibri"/>
+        </w:rPr>
+        <w:t>Lets</w:t>
+      </w:r>
+      <w:proofErr w:type="spellEnd"/>
+      <w:proofErr w:type="gramEnd"/>
+      <w:r>
+        <w:rPr>
+          <w:rFonts w:ascii="Calibri" w:eastAsia="Calibri" w:hAnsi="Calibri" w:cs="Calibri"/>
+        </w:rPr>
+        <w:t xml:space="preserve"> solve this together!</w:t>
       </w:r>
     </w:p>
     <w:p>
@@ -1571,24 +2039,98 @@
         </w:rPr>
         <w:t xml:space="preserve">Answer: </w:t>
       </w:r>
-      <w:r>
-        <w:rPr>
-          <w:rFonts w:ascii="Calibri" w:eastAsia="Calibri" w:hAnsi="Calibri" w:cs="Calibri"/>
-        </w:rPr>
-        <w:t>Axis:Date, Legend:Product, Value:Sale total</w:t>
-      </w:r>
-    </w:p>
-    <w:p>
-      <w:pPr>
-        <w:rPr>
-          <w:rFonts w:ascii="Calibri" w:eastAsia="Calibri" w:hAnsi="Calibri" w:cs="Calibri"/>
-        </w:rPr>
-      </w:pPr>
-      <w:r>
-        <w:rPr>
-          <w:rFonts w:ascii="Calibri" w:eastAsia="Calibri" w:hAnsi="Calibri" w:cs="Calibri"/>
-        </w:rPr>
-        <w:t>Now that I have shown you the proper way to make visualizations, lets look at the tool that made Power BI so popular in comparison to other similar tools.  Its AI!</w:t>
+      <w:proofErr w:type="spellStart"/>
+      <w:r>
+        <w:rPr>
+          <w:rFonts w:ascii="Calibri" w:eastAsia="Calibri" w:hAnsi="Calibri" w:cs="Calibri"/>
+        </w:rPr>
+        <w:t>Axis</w:t>
+      </w:r>
+      <w:proofErr w:type="gramStart"/>
+      <w:r>
+        <w:rPr>
+          <w:rFonts w:ascii="Calibri" w:eastAsia="Calibri" w:hAnsi="Calibri" w:cs="Calibri"/>
+        </w:rPr>
+        <w:t>:Date</w:t>
+      </w:r>
+      <w:proofErr w:type="spellEnd"/>
+      <w:proofErr w:type="gramEnd"/>
+      <w:r>
+        <w:rPr>
+          <w:rFonts w:ascii="Calibri" w:eastAsia="Calibri" w:hAnsi="Calibri" w:cs="Calibri"/>
+        </w:rPr>
+        <w:t xml:space="preserve">, </w:t>
+      </w:r>
+      <w:proofErr w:type="spellStart"/>
+      <w:r>
+        <w:rPr>
+          <w:rFonts w:ascii="Calibri" w:eastAsia="Calibri" w:hAnsi="Calibri" w:cs="Calibri"/>
+        </w:rPr>
+        <w:t>Legend:Product</w:t>
+      </w:r>
+      <w:proofErr w:type="spellEnd"/>
+      <w:r>
+        <w:rPr>
+          <w:rFonts w:ascii="Calibri" w:eastAsia="Calibri" w:hAnsi="Calibri" w:cs="Calibri"/>
+        </w:rPr>
+        <w:t xml:space="preserve">, </w:t>
+      </w:r>
+      <w:proofErr w:type="spellStart"/>
+      <w:r>
+        <w:rPr>
+          <w:rFonts w:ascii="Calibri" w:eastAsia="Calibri" w:hAnsi="Calibri" w:cs="Calibri"/>
+        </w:rPr>
+        <w:t>Value:Sale</w:t>
+      </w:r>
+      <w:proofErr w:type="spellEnd"/>
+      <w:r>
+        <w:rPr>
+          <w:rFonts w:ascii="Calibri" w:eastAsia="Calibri" w:hAnsi="Calibri" w:cs="Calibri"/>
+        </w:rPr>
+        <w:t xml:space="preserve"> total</w:t>
+      </w:r>
+    </w:p>
+    <w:p>
+      <w:pPr>
+        <w:rPr>
+          <w:rFonts w:ascii="Calibri" w:eastAsia="Calibri" w:hAnsi="Calibri" w:cs="Calibri"/>
+        </w:rPr>
+      </w:pPr>
+      <w:r>
+        <w:rPr>
+          <w:rFonts w:ascii="Calibri" w:eastAsia="Calibri" w:hAnsi="Calibri" w:cs="Calibri"/>
+        </w:rPr>
+        <w:t xml:space="preserve">Now that I have shown you the proper way to make visualizations, </w:t>
+      </w:r>
+      <w:proofErr w:type="spellStart"/>
+      <w:proofErr w:type="gramStart"/>
+      <w:r>
+        <w:rPr>
+          <w:rFonts w:ascii="Calibri" w:eastAsia="Calibri" w:hAnsi="Calibri" w:cs="Calibri"/>
+        </w:rPr>
+        <w:t>lets</w:t>
+      </w:r>
+      <w:proofErr w:type="spellEnd"/>
+      <w:proofErr w:type="gramEnd"/>
+      <w:r>
+        <w:rPr>
+          <w:rFonts w:ascii="Calibri" w:eastAsia="Calibri" w:hAnsi="Calibri" w:cs="Calibri"/>
+        </w:rPr>
+        <w:t xml:space="preserve"> look at the tool that made Power BI so popular in comparison to other similar tools.  </w:t>
+      </w:r>
+      <w:proofErr w:type="gramStart"/>
+      <w:r>
+        <w:rPr>
+          <w:rFonts w:ascii="Calibri" w:eastAsia="Calibri" w:hAnsi="Calibri" w:cs="Calibri"/>
+        </w:rPr>
+        <w:t>Its</w:t>
+      </w:r>
+      <w:proofErr w:type="gramEnd"/>
+      <w:r>
+        <w:rPr>
+          <w:rFonts w:ascii="Calibri" w:eastAsia="Calibri" w:hAnsi="Calibri" w:cs="Calibri"/>
+        </w:rPr>
+        <w:t xml:space="preserve"> AI!</w:t>
       </w:r>
     </w:p>
     <w:p>
@@ -1620,7 +2162,21 @@
         <w:rPr>
           <w:rFonts w:ascii="Calibri" w:eastAsia="Calibri" w:hAnsi="Calibri" w:cs="Calibri"/>
         </w:rPr>
-        <w:t>We will take some time now for you to play with the tool.  Make some new visualizations on this page or new pages, up to you.  Get comfortable with it!  Any questions that you have, type into the Etherpad and I will answer them as we explore.</w:t>
+        <w:t xml:space="preserve">We will take some time now for you to play with the tool.  Make some new visualizations on this page or new pages, up to you.  Get comfortable with it!  Any questions that you have, type into the </w:t>
+      </w:r>
+      <w:proofErr w:type="spellStart"/>
+      <w:r>
+        <w:rPr>
+          <w:rFonts w:ascii="Calibri" w:eastAsia="Calibri" w:hAnsi="Calibri" w:cs="Calibri"/>
+        </w:rPr>
+        <w:t>Etherpad</w:t>
+      </w:r>
+      <w:proofErr w:type="spellEnd"/>
+      <w:r>
+        <w:rPr>
+          <w:rFonts w:ascii="Calibri" w:eastAsia="Calibri" w:hAnsi="Calibri" w:cs="Calibri"/>
+        </w:rPr>
+        <w:t xml:space="preserve"> and I will answer them as we explore.</w:t>
       </w:r>
     </w:p>
     <w:p>
@@ -1646,8 +2202,17 @@
         <w:rPr>
           <w:rFonts w:ascii="Calibri" w:eastAsia="Calibri" w:hAnsi="Calibri" w:cs="Calibri"/>
         </w:rPr>
-        <w:t>QUESTIONS??</w:t>
-      </w:r>
+        <w:lastRenderedPageBreak/>
+        <w:t>QUESTIONS</w:t>
+      </w:r>
+      <w:proofErr w:type="gramStart"/>
+      <w:r>
+        <w:rPr>
+          <w:rFonts w:ascii="Calibri" w:eastAsia="Calibri" w:hAnsi="Calibri" w:cs="Calibri"/>
+        </w:rPr>
+        <w:t>??</w:t>
+      </w:r>
+      <w:proofErr w:type="gramEnd"/>
     </w:p>
     <w:p>
       <w:pPr>
@@ -1679,7 +2244,23 @@
         <w:rPr>
           <w:rFonts w:ascii="Calibri" w:eastAsia="Calibri" w:hAnsi="Calibri" w:cs="Calibri"/>
         </w:rPr>
-        <w:t>While we were working, Mary sent us some more data about the sales from 2018!  After each sale, the customers were asked to rate the product on a scale of 1 to 10 and given the option to provide a tip!  Lets get this data!</w:t>
+        <w:t xml:space="preserve">While we were working, Mary sent us some more data about the sales from 2018!  After each sale, the customers were asked to rate the product on a scale of 1 to 10 and given the option to provide a tip!  </w:t>
+      </w:r>
+      <w:proofErr w:type="spellStart"/>
+      <w:proofErr w:type="gramStart"/>
+      <w:r>
+        <w:rPr>
+          <w:rFonts w:ascii="Calibri" w:eastAsia="Calibri" w:hAnsi="Calibri" w:cs="Calibri"/>
+        </w:rPr>
+        <w:t>Lets</w:t>
+      </w:r>
+      <w:proofErr w:type="spellEnd"/>
+      <w:proofErr w:type="gramEnd"/>
+      <w:r>
+        <w:rPr>
+          <w:rFonts w:ascii="Calibri" w:eastAsia="Calibri" w:hAnsi="Calibri" w:cs="Calibri"/>
+        </w:rPr>
+        <w:t xml:space="preserve"> get this data!</w:t>
       </w:r>
     </w:p>
     <w:p>
@@ -1801,7 +2382,35 @@
         <w:rPr>
           <w:rFonts w:ascii="Calibri" w:eastAsia="Calibri" w:hAnsi="Calibri" w:cs="Calibri"/>
         </w:rPr>
-        <w:t xml:space="preserve">Another change that has happened is Mary bought another company in 2018!  Instead of doing this process all over again for the new data why don’t we just add it in?  Bring in : </w:t>
+        <w:t xml:space="preserve">Another change that has happened is Mary bought another company in 2018!  Instead of doing this process all over again for the new data </w:t>
+      </w:r>
+      <w:proofErr w:type="gramStart"/>
+      <w:r>
+        <w:rPr>
+          <w:rFonts w:ascii="Calibri" w:eastAsia="Calibri" w:hAnsi="Calibri" w:cs="Calibri"/>
+        </w:rPr>
+        <w:t>why</w:t>
+      </w:r>
+      <w:proofErr w:type="gramEnd"/>
+      <w:r>
+        <w:rPr>
+          <w:rFonts w:ascii="Calibri" w:eastAsia="Calibri" w:hAnsi="Calibri" w:cs="Calibri"/>
+        </w:rPr>
+        <w:t xml:space="preserve"> don’t we just add it in?  Bring </w:t>
+      </w:r>
+      <w:proofErr w:type="gramStart"/>
+      <w:r>
+        <w:rPr>
+          <w:rFonts w:ascii="Calibri" w:eastAsia="Calibri" w:hAnsi="Calibri" w:cs="Calibri"/>
+        </w:rPr>
+        <w:t>in :</w:t>
+      </w:r>
+      <w:proofErr w:type="gramEnd"/>
+      <w:r>
+        <w:rPr>
+          <w:rFonts w:ascii="Calibri" w:eastAsia="Calibri" w:hAnsi="Calibri" w:cs="Calibri"/>
+        </w:rPr>
+        <w:t xml:space="preserve"> </w:t>
       </w:r>
       <w:hyperlink r:id="rId12" w:history="1">
         <w:r>
@@ -4382,6 +4991,15 @@
 </file>
 
 <file path=customXml/item2.xml><?xml version="1.0" encoding="utf-8"?>
+<?mso-contentType ?>
+<FormTemplates xmlns="http://schemas.microsoft.com/sharepoint/v3/contenttype/forms">
+  <Display>DocumentLibraryForm</Display>
+  <Edit>DocumentLibraryForm</Edit>
+  <New>DocumentLibraryForm</New>
+</FormTemplates>
+</file>
+
+<file path=customXml/item3.xml><?xml version="1.0" encoding="utf-8"?>
 <ct:contentTypeSchema xmlns:ct="http://schemas.microsoft.com/office/2006/metadata/contentType" xmlns:ma="http://schemas.microsoft.com/office/2006/metadata/properties/metaAttributes" ct:_="" ma:_="" ma:contentTypeName="Document" ma:contentTypeID="0x01010059FBDB5CAF83E6438735E79F67F36E19" ma:contentTypeVersion="10" ma:contentTypeDescription="Create a new document." ma:contentTypeScope="" ma:versionID="c0d2ca179c3ae399ccd8145afc76f786">
   <xsd:schema xmlns:xsd="http://www.w3.org/2001/XMLSchema" xmlns:xs="http://www.w3.org/2001/XMLSchema" xmlns:p="http://schemas.microsoft.com/office/2006/metadata/properties" xmlns:ns2="90618be9-cd89-460d-86fc-edc92a88f81f" xmlns:ns3="56cc4975-f2f8-4b76-9d2c-368a08680ae0" targetNamespace="http://schemas.microsoft.com/office/2006/metadata/properties" ma:root="true" ma:fieldsID="039a6b3ac6e2c6f0bbb46d405965be04" ns2:_="" ns3:_="">
     <xsd:import namespace="90618be9-cd89-460d-86fc-edc92a88f81f"/>
@@ -4584,33 +5202,24 @@
 </ct:contentTypeSchema>
 </file>
 
-<file path=customXml/item3.xml><?xml version="1.0" encoding="utf-8"?>
-<?mso-contentType ?>
-<FormTemplates xmlns="http://schemas.microsoft.com/sharepoint/v3/contenttype/forms">
-  <Display>DocumentLibraryForm</Display>
-  <Edit>DocumentLibraryForm</Edit>
-  <New>DocumentLibraryForm</New>
-</FormTemplates>
-</file>
-
 <file path=customXml/itemProps1.xml><?xml version="1.0" encoding="utf-8"?>
 <ds:datastoreItem xmlns:ds="http://schemas.openxmlformats.org/officeDocument/2006/customXml" ds:itemID="{EC737921-2C86-4905-BC12-85293DE0DD49}">
   <ds:schemaRefs>
-    <ds:schemaRef ds:uri="http://purl.org/dc/elements/1.1/"/>
-    <ds:schemaRef ds:uri="90618be9-cd89-460d-86fc-edc92a88f81f"/>
-    <ds:schemaRef ds:uri="http://schemas.openxmlformats.org/package/2006/metadata/core-properties"/>
-    <ds:schemaRef ds:uri="http://purl.org/dc/terms/"/>
-    <ds:schemaRef ds:uri="http://www.w3.org/XML/1998/namespace"/>
+    <ds:schemaRef ds:uri="http://schemas.microsoft.com/office/2006/metadata/properties"/>
     <ds:schemaRef ds:uri="http://schemas.microsoft.com/office/infopath/2007/PartnerControls"/>
-    <ds:schemaRef ds:uri="http://schemas.microsoft.com/office/2006/documentManagement/types"/>
-    <ds:schemaRef ds:uri="http://schemas.microsoft.com/office/2006/metadata/properties"/>
-    <ds:schemaRef ds:uri="56cc4975-f2f8-4b76-9d2c-368a08680ae0"/>
-    <ds:schemaRef ds:uri="http://purl.org/dc/dcmitype/"/>
   </ds:schemaRefs>
 </ds:datastoreItem>
 </file>
 
 <file path=customXml/itemProps2.xml><?xml version="1.0" encoding="utf-8"?>
+<ds:datastoreItem xmlns:ds="http://schemas.openxmlformats.org/officeDocument/2006/customXml" ds:itemID="{FB1B25D3-7B07-4311-A669-4DA1B7336E77}">
+  <ds:schemaRefs>
+    <ds:schemaRef ds:uri="http://schemas.microsoft.com/sharepoint/v3/contenttype/forms"/>
+  </ds:schemaRefs>
+</ds:datastoreItem>
+</file>
+
+<file path=customXml/itemProps3.xml><?xml version="1.0" encoding="utf-8"?>
 <ds:datastoreItem xmlns:ds="http://schemas.openxmlformats.org/officeDocument/2006/customXml" ds:itemID="{E60D6C35-10B2-4BF5-BCCE-E4AF89D7A0CB}">
   <ds:schemaRefs>
     <ds:schemaRef ds:uri="http://schemas.microsoft.com/office/2006/metadata/contentType"/>
@@ -4627,12 +5236,4 @@
     <ds:schemaRef ds:uri="http://schemas.microsoft.com/internal/obd"/>
   </ds:schemaRefs>
 </ds:datastoreItem>
-</file>
-
-<file path=customXml/itemProps3.xml><?xml version="1.0" encoding="utf-8"?>
-<ds:datastoreItem xmlns:ds="http://schemas.openxmlformats.org/officeDocument/2006/customXml" ds:itemID="{FB1B25D3-7B07-4311-A669-4DA1B7336E77}">
-  <ds:schemaRefs>
-    <ds:schemaRef ds:uri="http://schemas.microsoft.com/sharepoint/v3/contenttype/forms"/>
-  </ds:schemaRefs>
-</ds:datastoreItem>
 </file>
</xml_diff>